<commit_message>
Algumas adições no roteiro
</commit_message>
<xml_diff>
--- a/Roteiros/RPG Script.docx
+++ b/Roteiros/RPG Script.docx
@@ -6,6 +6,129 @@
       <w:pPr>
         <w:pStyle w:val="general"/>
       </w:pPr>
+    </w:p>
+    <w:p>
+      <w:pPr>
+        <w:pStyle w:val="primaryheading"/>
+      </w:pPr>
+      <w:r>
+        <w:rPr>
+          <w:shd w:fill="ffffff"/>
+        </w:rPr>
+        <w:tab/>
+      </w:r>
+      <w:r>
+        <w:t>Resumo</w:t>
+      </w:r>
+    </w:p>
+    <w:p>
+      <w:pPr>
+        <w:pStyle w:val="script"/>
+      </w:pPr>
+      <w:r>
+        <w:t>O jogo é sobre o protagonista tentando achar um lugar onde humanos conseguem viver em paz.</w:t>
+      </w:r>
+    </w:p>
+    <w:p>
+      <w:pPr>
+        <w:pStyle w:val="script"/>
+      </w:pPr>
+      <w:r>
+        <w:t>O Unavomber é o cara que gerou o fim do mundo por motivos Unabombasticos</w:t>
+      </w:r>
+    </w:p>
+    <w:p>
+      <w:pPr>
+        <w:pStyle w:val="script"/>
+      </w:pPr>
+      <w:r>
+        <w:t>Ele ainda tá vivo e tem controle sobre varias maquinas (não todas) que ele usa pra proteger esse lugar (Um domo protegido), ele acha que a tecnologia é o que causou a destruição do mundo</w:t>
+      </w:r>
+    </w:p>
+    <w:p>
+      <w:pPr>
+        <w:pStyle w:val="script"/>
+      </w:pPr>
+      <w:r>
+        <w:rPr>
+          <w:b w:val="true"/>
+        </w:rPr>
+        <w:t xml:space="preserve">Quarta Fase: </w:t>
+      </w:r>
+      <w:r>
+        <w:t xml:space="preserve">O player precisa atravessar uma nevasca forte enquanto constantemente perse calor, encontrando abrigo em algumas casinhas espalhadas, se passa em um bairro pobre, por isso não tá destruido pela nevasca, sem o prédio da Machi-nax, o novo ponto de referencia é algo (não pensei em nada especifico ainda), basicamente a fase passa a ideia de um bairro de trabalhadores ainda mais explorados que os da fase 2, tem poucos inimigos, mas todos são fortes. </w:t>
+      </w:r>
+    </w:p>
+    <w:p>
+      <w:pPr>
+        <w:pStyle w:val="script"/>
+      </w:pPr>
+      <w:r>
+        <w:rPr>
+          <w:b w:val="true"/>
+        </w:rPr>
+        <w:t xml:space="preserve">Quinta Fase: </w:t>
+      </w:r>
+      <w:r>
+        <w:t>Uma industria de produção de robos, por algum motivo ainda esta funcionando (hmmmmmmmm)</w:t>
+      </w:r>
+    </w:p>
+    <w:p>
+      <w:pPr>
+        <w:pStyle w:val="script"/>
+      </w:pPr>
+      <w:r>
+        <w:t xml:space="preserve">Por causa disso, ele não permite que nenhum robo/ ciborgue entre </w:t>
+      </w:r>
+    </w:p>
+    <w:p>
+      <w:pPr>
+        <w:pStyle w:val="script"/>
+      </w:pPr>
+      <w:r>
+        <w:t>O conflito se dá pelo fato do protagonista querer viver entre os humanos mas não poder viver sem as partes roboticas</w:t>
+      </w:r>
+    </w:p>
+    <w:p>
+      <w:pPr>
+        <w:pStyle w:val="script"/>
+      </w:pPr>
+      <w:r>
+        <w:t>Assim, enquanto o Player enfrenta o Boss final (Um robo muito foda) o Unambomber explica as motivações dele, tentando convencer o Player/protagonista</w:t>
+      </w:r>
+    </w:p>
+    <w:p>
+      <w:pPr>
+        <w:pStyle w:val="script"/>
+      </w:pPr>
+      <w:r>
+        <w:t>Com o Boss derrotado, o Player tem algumas escolhas:</w:t>
+      </w:r>
+    </w:p>
+    <w:p>
+      <w:pPr>
+        <w:pStyle w:val="script"/>
+      </w:pPr>
+      <w:r>
+        <w:t>1. Aceitar o que o Unabomber disse: Nesse caso os implantes roboticos são removidos e os robos dos Unabomber carregam ele pro domo, o Protagonista dá o ultimo suspiro vendo os humanos em paz</w:t>
+      </w:r>
+    </w:p>
+    <w:p>
+      <w:pPr>
+        <w:pStyle w:val="script"/>
+      </w:pPr>
+      <w:r>
+        <w:t>2. Negar o que o Unabomber disse e entrar no domo: O unabomber tem uma cartada final, uma pilha de cadaveres coletados das outras fases, como estabelecido, o protagonista não gosta de cadaveres, então as partes tecnologicas ficam meio malucas, mesmo assim, ele pode continuar indo pro domo, enquanto o Unabomber manda mais robos pra cima dele, quando ele alcança o domo tem um final bonitinho dele finalmente podendo descansar em paz</w:t>
+      </w:r>
+    </w:p>
+    <w:p>
+      <w:pPr>
+        <w:pStyle w:val="script"/>
+        <w:spacing w:after="241"/>
+      </w:pPr>
+      <w:r>
+        <w:t>3. Matar o Unabomber: Causa com que o Domo seja desfeito, o que liberta as pessoas dentro pro mundo real</w:t>
+      </w:r>
     </w:p>
     <w:p>
       <w:pPr>

</xml_diff>

<commit_message>
Adicionando coisas a cena do robô motorista
</commit_message>
<xml_diff>
--- a/Roteiros/RPG Script.docx
+++ b/Roteiros/RPG Script.docx
@@ -3121,6 +3121,54 @@
     </w:p>
     <w:p>
       <w:pPr>
+        <w:pStyle w:val="dialogname"/>
+      </w:pPr>
+      <w:r>
+        <w:t>Robo Motorista</w:t>
+      </w:r>
+    </w:p>
+    <w:p>
+      <w:pPr>
+        <w:pStyle w:val="dialog"/>
+      </w:pPr>
+      <w:r>
+        <w:t>Onde você quer ir?</w:t>
+      </w:r>
+    </w:p>
+    <w:p>
+      <w:pPr>
+        <w:pStyle w:val="dialogname"/>
+      </w:pPr>
+      <w:r>
+        <w:t>Player (opção Unica)</w:t>
+      </w:r>
+    </w:p>
+    <w:p>
+      <w:pPr>
+        <w:pStyle w:val="dialog"/>
+      </w:pPr>
+      <w:r>
+        <w:t>Pra fora da cidade</w:t>
+      </w:r>
+    </w:p>
+    <w:p>
+      <w:pPr>
+        <w:pStyle w:val="dialogname"/>
+      </w:pPr>
+      <w:r>
+        <w:t>Robo Motorista</w:t>
+      </w:r>
+    </w:p>
+    <w:p>
+      <w:pPr>
+        <w:pStyle w:val="dialog"/>
+      </w:pPr>
+      <w:r>
+        <w:t>Daqui a pouco a gente chega lá!</w:t>
+      </w:r>
+    </w:p>
+    <w:p>
+      <w:pPr>
         <w:pStyle w:val="script"/>
       </w:pPr>
       <w:r>
@@ -3177,6 +3225,11 @@
     </w:p>
     <w:p>
       <w:pPr>
+        <w:pStyle w:val="script"/>
+      </w:pPr>
+    </w:p>
+    <w:p>
+      <w:pPr>
         <w:pStyle w:val="dialogname"/>
       </w:pPr>
       <w:r>
@@ -3196,7 +3249,39 @@
         <w:pStyle w:val="dialog"/>
       </w:pPr>
       <w:r>
-        <w:t>Desculpa pelo cheiro, quer uma balinha?</w:t>
+        <w:t>Desculpa pelo cheiro, o meu ultimo passageiro tava voltando de uma noitada. Quer uma balinha?</w:t>
+      </w:r>
+    </w:p>
+    <w:p>
+      <w:pPr>
+        <w:pStyle w:val="dialogname"/>
+      </w:pPr>
+      <w:r>
+        <w:t>Player (opção Unica)</w:t>
+      </w:r>
+    </w:p>
+    <w:p>
+      <w:pPr>
+        <w:pStyle w:val="dialog"/>
+      </w:pPr>
+      <w:r>
+        <w:t>O carro não tá mexendo</w:t>
+      </w:r>
+    </w:p>
+    <w:p>
+      <w:pPr>
+        <w:pStyle w:val="dialogname"/>
+      </w:pPr>
+      <w:r>
+        <w:t>Robo Motorista</w:t>
+      </w:r>
+    </w:p>
+    <w:p>
+      <w:pPr>
+        <w:pStyle w:val="dialog"/>
+      </w:pPr>
+      <w:r>
+        <w:t>Ah, sabe como é no horário de pico</w:t>
       </w:r>
     </w:p>
     <w:p>
@@ -3322,131 +3407,6 @@
       <w:r>
         <w:t>//////////////////////////////////////////////////////////</w:t>
       </w:r>
-    </w:p>
-    <w:p>
-      <w:pPr>
-        <w:pStyle w:val="dialog"/>
-      </w:pPr>
-    </w:p>
-    <w:p>
-      <w:pPr>
-        <w:pStyle w:val="dialog"/>
-      </w:pPr>
-    </w:p>
-    <w:p>
-      <w:pPr>
-        <w:pStyle w:val="dialog"/>
-      </w:pPr>
-    </w:p>
-    <w:p>
-      <w:pPr>
-        <w:pStyle w:val="dialog"/>
-      </w:pPr>
-    </w:p>
-    <w:p>
-      <w:pPr>
-        <w:pStyle w:val="dialog"/>
-      </w:pPr>
-    </w:p>
-    <w:p>
-      <w:pPr>
-        <w:pStyle w:val="dialog"/>
-      </w:pPr>
-    </w:p>
-    <w:p>
-      <w:pPr>
-        <w:pStyle w:val="dialog"/>
-      </w:pPr>
-    </w:p>
-    <w:p>
-      <w:pPr>
-        <w:pStyle w:val="dialog"/>
-      </w:pPr>
-    </w:p>
-    <w:p>
-      <w:pPr>
-        <w:pStyle w:val="dialog"/>
-      </w:pPr>
-    </w:p>
-    <w:p>
-      <w:pPr>
-        <w:pStyle w:val="dialog"/>
-      </w:pPr>
-    </w:p>
-    <w:p>
-      <w:pPr>
-        <w:pStyle w:val="dialog"/>
-      </w:pPr>
-    </w:p>
-    <w:p>
-      <w:pPr>
-        <w:pStyle w:val="dialog"/>
-      </w:pPr>
-    </w:p>
-    <w:p>
-      <w:pPr>
-        <w:pStyle w:val="dialog"/>
-      </w:pPr>
-    </w:p>
-    <w:p>
-      <w:pPr>
-        <w:pStyle w:val="dialog"/>
-      </w:pPr>
-    </w:p>
-    <w:p>
-      <w:pPr>
-        <w:pStyle w:val="dialog"/>
-      </w:pPr>
-    </w:p>
-    <w:p>
-      <w:pPr>
-        <w:pStyle w:val="dialog"/>
-      </w:pPr>
-    </w:p>
-    <w:p>
-      <w:pPr>
-        <w:pStyle w:val="dialog"/>
-      </w:pPr>
-    </w:p>
-    <w:p>
-      <w:pPr>
-        <w:pStyle w:val="dialog"/>
-      </w:pPr>
-    </w:p>
-    <w:p>
-      <w:pPr>
-        <w:pStyle w:val="dialog"/>
-      </w:pPr>
-    </w:p>
-    <w:p>
-      <w:pPr>
-        <w:pStyle w:val="dialog"/>
-      </w:pPr>
-    </w:p>
-    <w:p>
-      <w:pPr>
-        <w:pStyle w:val="dialog"/>
-      </w:pPr>
-    </w:p>
-    <w:p>
-      <w:pPr>
-        <w:pStyle w:val="dialog"/>
-      </w:pPr>
-    </w:p>
-    <w:p>
-      <w:pPr>
-        <w:pStyle w:val="dialog"/>
-      </w:pPr>
-    </w:p>
-    <w:p>
-      <w:pPr>
-        <w:pStyle w:val="dialog"/>
-      </w:pPr>
-    </w:p>
-    <w:p>
-      <w:pPr>
-        <w:pStyle w:val="dialog"/>
-      </w:pPr>
     </w:p>
     <w:p>
       <w:pPr>

</xml_diff>